<commit_message>
Correção de SEO nas imagens
</commit_message>
<xml_diff>
--- a/imagens/Links de imagens.docx
+++ b/imagens/Links de imagens.docx
@@ -18,7 +18,7 @@
           <w:rPr>
             <w:rStyle w:val="Hyperlink"/>
           </w:rPr>
-          <w:t>https://i.postimg.cc/YqqxG7jS/rafaela-melhorado2.png</w:t>
+          <w:t>https://i.postimg.cc/50T82rPL/rafaela-melhorado2.png</w:t>
         </w:r>
       </w:hyperlink>
     </w:p>
@@ -124,12 +124,33 @@
       </w:r>
     </w:p>
     <w:p>
+      <w:pPr>
+        <w:rPr>
+          <w:color w:val="0563C1" w:themeColor="hyperlink"/>
+          <w:u w:val="single"/>
+        </w:rPr>
+      </w:pPr>
       <w:hyperlink r:id="rId11" w:history="1">
         <w:r>
           <w:rPr>
             <w:rStyle w:val="Hyperlink"/>
           </w:rPr>
           <w:t>https://i.postimg.cc/25SDdKXv/peeling3.png</w:t>
+        </w:r>
+      </w:hyperlink>
+    </w:p>
+    <w:p>
+      <w:r>
+        <w:t>Tratamento de rejuvenescimento</w:t>
+      </w:r>
+    </w:p>
+    <w:p>
+      <w:hyperlink r:id="rId12" w:history="1">
+        <w:r>
+          <w:rPr>
+            <w:rStyle w:val="Hyperlink"/>
+          </w:rPr>
+          <w:t>https://i.postimg.cc/s2Sdq49D/tratamento-de-rejuvenescimento-450x450.png</w:t>
         </w:r>
       </w:hyperlink>
     </w:p>

</xml_diff>

<commit_message>
Inclusão do número de telefone
</commit_message>
<xml_diff>
--- a/imagens/Links de imagens.docx
+++ b/imagens/Links de imagens.docx
@@ -160,12 +160,32 @@
       </w:r>
     </w:p>
     <w:p>
+      <w:pPr>
+        <w:rPr>
+          <w:rStyle w:val="Hyperlink"/>
+        </w:rPr>
+      </w:pPr>
       <w:hyperlink r:id="rId13" w:history="1">
         <w:r>
           <w:rPr>
             <w:rStyle w:val="Hyperlink"/>
           </w:rPr>
           <w:t>https://i.postimg.cc/BnZWg7gx/melanose-solar2.png</w:t>
+        </w:r>
+      </w:hyperlink>
+    </w:p>
+    <w:p>
+      <w:r>
+        <w:t>Promoção 10%</w:t>
+      </w:r>
+    </w:p>
+    <w:p>
+      <w:hyperlink r:id="rId14" w:history="1">
+        <w:r>
+          <w:rPr>
+            <w:rStyle w:val="Hyperlink"/>
+          </w:rPr>
+          <w:t>https://i.postimg.cc/8cwbFc9x/Promo-o-10.png</w:t>
         </w:r>
       </w:hyperlink>
     </w:p>

</xml_diff>